<commit_message>
Add modify record to design document
</commit_message>
<xml_diff>
--- a/docs/POBC-autotest-desgin.docx
+++ b/docs/POBC-autotest-desgin.docx
@@ -19,17 +19,275 @@
     </w:p>
     <w:p>
       <w:pPr>
+        <w:ind w:firstLine="0"/>
+        <w:rPr>
+          <w:rFonts w:hint="eastAsia"/>
+        </w:rPr>
+      </w:pPr>
+    </w:p>
+    <w:tbl>
+      <w:tblPr>
+        <w:tblStyle w:val="a7"/>
+        <w:tblW w:w="0" w:type="auto"/>
+        <w:tblLook w:val="04A0" w:firstRow="1" w:lastRow="0" w:firstColumn="1" w:lastColumn="0" w:noHBand="0" w:noVBand="1"/>
+      </w:tblPr>
+      <w:tblGrid>
+        <w:gridCol w:w="2074"/>
+        <w:gridCol w:w="2074"/>
+        <w:gridCol w:w="2074"/>
+        <w:gridCol w:w="2074"/>
+      </w:tblGrid>
+      <w:tr>
+        <w:tc>
+          <w:tcPr>
+            <w:tcW w:w="8296" w:type="dxa"/>
+            <w:gridSpan w:val="4"/>
+          </w:tcPr>
+          <w:p>
+            <w:pPr>
+              <w:ind w:firstLine="0"/>
+              <w:rPr>
+                <w:rFonts w:hint="eastAsia"/>
+                <w:b/>
+                <w:sz w:val="21"/>
+                <w:szCs w:val="21"/>
+              </w:rPr>
+            </w:pPr>
+            <w:bookmarkStart w:id="2" w:name="_Toc10029397"/>
+            <w:bookmarkStart w:id="3" w:name="_Toc9963483"/>
+            <w:r>
+              <w:rPr>
+                <w:rFonts w:hint="eastAsia"/>
+                <w:b/>
+                <w:sz w:val="21"/>
+                <w:szCs w:val="21"/>
+              </w:rPr>
+              <w:t>修改记录</w:t>
+            </w:r>
+          </w:p>
+        </w:tc>
+      </w:tr>
+      <w:tr>
+        <w:tc>
+          <w:tcPr>
+            <w:tcW w:w="2074" w:type="dxa"/>
+          </w:tcPr>
+          <w:p>
+            <w:pPr>
+              <w:ind w:firstLine="0"/>
+              <w:rPr>
+                <w:rFonts w:hint="eastAsia"/>
+                <w:b/>
+              </w:rPr>
+            </w:pPr>
+            <w:r>
+              <w:rPr>
+                <w:rFonts w:hint="eastAsia"/>
+                <w:b/>
+              </w:rPr>
+              <w:t>版本</w:t>
+            </w:r>
+          </w:p>
+        </w:tc>
+        <w:tc>
+          <w:tcPr>
+            <w:tcW w:w="2074" w:type="dxa"/>
+          </w:tcPr>
+          <w:p>
+            <w:pPr>
+              <w:ind w:firstLine="0"/>
+              <w:rPr>
+                <w:rFonts w:hint="eastAsia"/>
+                <w:b/>
+              </w:rPr>
+            </w:pPr>
+            <w:r>
+              <w:rPr>
+                <w:rFonts w:hint="eastAsia"/>
+                <w:b/>
+              </w:rPr>
+              <w:t>修改人</w:t>
+            </w:r>
+          </w:p>
+        </w:tc>
+        <w:tc>
+          <w:tcPr>
+            <w:tcW w:w="2074" w:type="dxa"/>
+          </w:tcPr>
+          <w:p>
+            <w:pPr>
+              <w:ind w:firstLine="0"/>
+              <w:rPr>
+                <w:rFonts w:hint="eastAsia"/>
+                <w:b/>
+              </w:rPr>
+            </w:pPr>
+            <w:r>
+              <w:rPr>
+                <w:rFonts w:hint="eastAsia"/>
+                <w:b/>
+              </w:rPr>
+              <w:t>描述</w:t>
+            </w:r>
+          </w:p>
+        </w:tc>
+        <w:tc>
+          <w:tcPr>
+            <w:tcW w:w="2074" w:type="dxa"/>
+          </w:tcPr>
+          <w:p>
+            <w:pPr>
+              <w:ind w:firstLine="0"/>
+              <w:rPr>
+                <w:rFonts w:hint="eastAsia"/>
+                <w:b/>
+              </w:rPr>
+            </w:pPr>
+            <w:r>
+              <w:rPr>
+                <w:rFonts w:hint="eastAsia"/>
+                <w:b/>
+              </w:rPr>
+              <w:t>修改时间</w:t>
+            </w:r>
+          </w:p>
+        </w:tc>
+      </w:tr>
+      <w:tr>
+        <w:tc>
+          <w:tcPr>
+            <w:tcW w:w="2074" w:type="dxa"/>
+          </w:tcPr>
+          <w:p>
+            <w:pPr>
+              <w:ind w:firstLine="0"/>
+              <w:rPr>
+                <w:rFonts w:hint="eastAsia"/>
+                <w:b/>
+              </w:rPr>
+            </w:pPr>
+            <w:r>
+              <w:rPr>
+                <w:b/>
+              </w:rPr>
+              <w:t>V1.0</w:t>
+            </w:r>
+          </w:p>
+        </w:tc>
+        <w:tc>
+          <w:tcPr>
+            <w:tcW w:w="2074" w:type="dxa"/>
+          </w:tcPr>
+          <w:p>
+            <w:pPr>
+              <w:ind w:firstLine="0"/>
+              <w:rPr>
+                <w:rFonts w:hint="eastAsia"/>
+                <w:b/>
+              </w:rPr>
+            </w:pPr>
+            <w:proofErr w:type="gramStart"/>
+            <w:r>
+              <w:rPr>
+                <w:rFonts w:hint="eastAsia"/>
+                <w:b/>
+              </w:rPr>
+              <w:t>旷凯</w:t>
+            </w:r>
+            <w:proofErr w:type="gramEnd"/>
+          </w:p>
+        </w:tc>
+        <w:tc>
+          <w:tcPr>
+            <w:tcW w:w="2074" w:type="dxa"/>
+          </w:tcPr>
+          <w:p>
+            <w:pPr>
+              <w:ind w:firstLine="0"/>
+              <w:rPr>
+                <w:rFonts w:hint="eastAsia"/>
+                <w:b/>
+              </w:rPr>
+            </w:pPr>
+            <w:r>
+              <w:rPr>
+                <w:rFonts w:hint="eastAsia"/>
+                <w:b/>
+              </w:rPr>
+              <w:t>初次修改</w:t>
+            </w:r>
+          </w:p>
+        </w:tc>
+        <w:tc>
+          <w:tcPr>
+            <w:tcW w:w="2074" w:type="dxa"/>
+          </w:tcPr>
+          <w:p>
+            <w:pPr>
+              <w:ind w:firstLine="0"/>
+              <w:rPr>
+                <w:rFonts w:hint="eastAsia"/>
+                <w:b/>
+              </w:rPr>
+            </w:pPr>
+            <w:r>
+              <w:rPr>
+                <w:rFonts w:hint="eastAsia"/>
+                <w:b/>
+              </w:rPr>
+              <w:t>2</w:t>
+            </w:r>
+            <w:r>
+              <w:rPr>
+                <w:b/>
+              </w:rPr>
+              <w:t>019</w:t>
+            </w:r>
+            <w:r>
+              <w:rPr>
+                <w:rFonts w:hint="eastAsia"/>
+                <w:b/>
+              </w:rPr>
+              <w:t>0</w:t>
+            </w:r>
+            <w:r>
+              <w:rPr>
+                <w:b/>
+              </w:rPr>
+              <w:t>530</w:t>
+            </w:r>
+            <w:bookmarkStart w:id="4" w:name="_GoBack"/>
+            <w:bookmarkEnd w:id="4"/>
+          </w:p>
+        </w:tc>
+      </w:tr>
+    </w:tbl>
+    <w:p/>
+    <w:p>
+      <w:pPr>
+        <w:widowControl/>
+        <w:ind w:firstLine="0"/>
+        <w:jc w:val="left"/>
+        <w:rPr>
+          <w:rFonts w:hint="eastAsia"/>
+        </w:rPr>
+      </w:pPr>
+      <w:r>
+        <w:br w:type="page"/>
+      </w:r>
+    </w:p>
+    <w:p>
+      <w:pPr>
         <w:pStyle w:val="1"/>
       </w:pPr>
-      <w:bookmarkStart w:id="2" w:name="_Toc9963483"/>
-      <w:bookmarkStart w:id="3" w:name="_Toc10029397"/>
-      <w:r>
-        <w:rPr>
-          <w:rFonts w:hint="eastAsia"/>
-        </w:rPr>
+      <w:r>
+        <w:rPr>
+          <w:rFonts w:hint="eastAsia"/>
+        </w:rPr>
+        <w:lastRenderedPageBreak/>
         <w:t>目录</w:t>
       </w:r>
-      <w:bookmarkEnd w:id="3"/>
+      <w:bookmarkEnd w:id="2"/>
     </w:p>
     <w:p>
       <w:pPr>
@@ -1423,15 +1681,15 @@
       <w:pPr>
         <w:pStyle w:val="1"/>
       </w:pPr>
-      <w:bookmarkStart w:id="4" w:name="_Toc10029398"/>
+      <w:bookmarkStart w:id="5" w:name="_Toc10029398"/>
       <w:r>
         <w:rPr>
           <w:rFonts w:hint="eastAsia"/>
         </w:rPr>
         <w:t>需求分析</w:t>
       </w:r>
-      <w:bookmarkEnd w:id="2"/>
-      <w:bookmarkEnd w:id="4"/>
+      <w:bookmarkEnd w:id="3"/>
+      <w:bookmarkEnd w:id="5"/>
     </w:p>
     <w:p>
       <w:r>
@@ -1621,8 +1879,8 @@
       <w:pPr>
         <w:pStyle w:val="1"/>
       </w:pPr>
-      <w:bookmarkStart w:id="5" w:name="_Toc9963484"/>
-      <w:bookmarkStart w:id="6" w:name="_Toc10029399"/>
+      <w:bookmarkStart w:id="6" w:name="_Toc9963484"/>
+      <w:bookmarkStart w:id="7" w:name="_Toc10029399"/>
       <w:r>
         <w:rPr>
           <w:rFonts w:hint="eastAsia"/>
@@ -1630,23 +1888,23 @@
         <w:lastRenderedPageBreak/>
         <w:t>整体设计</w:t>
       </w:r>
-      <w:bookmarkEnd w:id="5"/>
       <w:bookmarkEnd w:id="6"/>
+      <w:bookmarkEnd w:id="7"/>
     </w:p>
     <w:p>
       <w:pPr>
         <w:pStyle w:val="2"/>
       </w:pPr>
-      <w:bookmarkStart w:id="7" w:name="_Toc9963485"/>
-      <w:bookmarkStart w:id="8" w:name="_Toc10029400"/>
+      <w:bookmarkStart w:id="8" w:name="_Toc9963485"/>
+      <w:bookmarkStart w:id="9" w:name="_Toc10029400"/>
       <w:r>
         <w:rPr>
           <w:rFonts w:hint="eastAsia"/>
         </w:rPr>
         <w:t>硬件连接设计图</w:t>
       </w:r>
-      <w:bookmarkEnd w:id="7"/>
       <w:bookmarkEnd w:id="8"/>
+      <w:bookmarkEnd w:id="9"/>
     </w:p>
     <w:p>
       <w:r>
@@ -1673,7 +1931,7 @@
           <v:shape id="_x0000_i1025" type="#_x0000_t75" style="width:415.5pt;height:237pt" o:ole="">
             <v:imagedata r:id="rId6" o:title=""/>
           </v:shape>
-          <o:OLEObject Type="Embed" ProgID="Visio.Drawing.11" ShapeID="_x0000_i1025" DrawAspect="Content" ObjectID="_1620642413" r:id="rId7"/>
+          <o:OLEObject Type="Embed" ProgID="Visio.Drawing.11" ShapeID="_x0000_i1025" DrawAspect="Content" ObjectID="_1620714782" r:id="rId7"/>
         </w:object>
       </w:r>
     </w:p>
@@ -1681,8 +1939,8 @@
       <w:pPr>
         <w:pStyle w:val="2"/>
       </w:pPr>
-      <w:bookmarkStart w:id="9" w:name="_Toc9963486"/>
-      <w:bookmarkStart w:id="10" w:name="_Toc10029401"/>
+      <w:bookmarkStart w:id="10" w:name="_Toc9963486"/>
+      <w:bookmarkStart w:id="11" w:name="_Toc10029401"/>
       <w:r>
         <w:rPr>
           <w:rFonts w:hint="eastAsia"/>
@@ -1695,8 +1953,8 @@
         </w:rPr>
         <w:t>设计</w:t>
       </w:r>
-      <w:bookmarkEnd w:id="9"/>
       <w:bookmarkEnd w:id="10"/>
+      <w:bookmarkEnd w:id="11"/>
     </w:p>
     <w:p>
       <w:r>
@@ -1908,8 +2166,6 @@
           </wp:inline>
         </w:drawing>
       </w:r>
-      <w:bookmarkStart w:id="11" w:name="_GoBack"/>
-      <w:bookmarkEnd w:id="11"/>
     </w:p>
     <w:p>
       <w:r>
@@ -2139,7 +2395,22 @@
         <w:rPr>
           <w:rFonts w:hint="eastAsia"/>
         </w:rPr>
-        <w:t>默认初始密码为：admin</w:t>
+        <w:t>默认用户test，</w:t>
+      </w:r>
+      <w:r>
+        <w:rPr>
+          <w:rFonts w:hint="eastAsia"/>
+        </w:rPr>
+        <w:t>默认初始密码为：</w:t>
+      </w:r>
+      <w:r>
+        <w:rPr>
+          <w:rFonts w:hint="eastAsia"/>
+        </w:rPr>
+        <w:t>test</w:t>
+      </w:r>
+      <w:r>
+        <w:t>123</w:t>
       </w:r>
     </w:p>
     <w:p>
@@ -2192,12 +2463,26 @@
         <w:pStyle w:val="Code"/>
         <w:ind w:leftChars="430" w:left="774"/>
       </w:pPr>
-      <w:r>
-        <w:rPr>
-          <w:rFonts w:hint="eastAsia"/>
-        </w:rPr>
-        <w:t>http://172.1.1.200:8080</w:t>
-      </w:r>
+      <w:hyperlink r:id="rId9" w:history="1">
+        <w:r>
+          <w:rPr>
+            <w:rStyle w:val="a6"/>
+          </w:rPr>
+          <w:t>http://124.16.113.55:22</w:t>
+        </w:r>
+        <w:r>
+          <w:rPr>
+            <w:rStyle w:val="a6"/>
+          </w:rPr>
+          <w:t>2</w:t>
+        </w:r>
+        <w:r>
+          <w:rPr>
+            <w:rStyle w:val="a6"/>
+          </w:rPr>
+          <w:t>80/</w:t>
+        </w:r>
+      </w:hyperlink>
     </w:p>
     <w:p>
       <w:r>
@@ -2211,7 +2496,19 @@
           <w:rFonts w:hint="eastAsia"/>
         </w:rPr>
         <w:tab/>
-        <w:t>其中172.1.1.200为树莓派的IP，默认的访问端口为8080</w:t>
+        <w:t>其中</w:t>
+      </w:r>
+      <w:r>
+        <w:t>124.16.113.55</w:t>
+      </w:r>
+      <w:r>
+        <w:rPr>
+          <w:rFonts w:hint="eastAsia"/>
+        </w:rPr>
+        <w:t>为树莓派的IP，默认的访问端口为</w:t>
+      </w:r>
+      <w:r>
+        <w:t>22280</w:t>
       </w:r>
     </w:p>
     <w:p>
@@ -3881,8 +4178,8 @@
       <w:pPr>
         <w:pStyle w:val="1"/>
       </w:pPr>
-      <w:bookmarkStart w:id="28" w:name="_Toc9963497"/>
-      <w:bookmarkStart w:id="29" w:name="_Toc10029413"/>
+      <w:bookmarkStart w:id="28" w:name="_Toc10029413"/>
+      <w:bookmarkStart w:id="29" w:name="_Toc9963497"/>
       <w:bookmarkEnd w:id="24"/>
       <w:r>
         <w:rPr>
@@ -3905,7 +4202,7 @@
         </w:rPr>
         <w:t>管理</w:t>
       </w:r>
-      <w:bookmarkEnd w:id="29"/>
+      <w:bookmarkEnd w:id="28"/>
     </w:p>
     <w:p>
       <w:r>
@@ -3997,7 +4294,7 @@
         </w:rPr>
         <w:t>远程调试</w:t>
       </w:r>
-      <w:bookmarkEnd w:id="28"/>
+      <w:bookmarkEnd w:id="29"/>
       <w:bookmarkEnd w:id="30"/>
     </w:p>
     <w:p>
@@ -4075,14 +4372,13 @@
         <w:pStyle w:val="Code"/>
         <w:ind w:leftChars="230" w:left="414"/>
         <w:rPr>
-          <w:rFonts w:hint="eastAsia"/>
           <w:lang w:eastAsia="zh-CN"/>
         </w:rPr>
       </w:pPr>
       <w:r>
         <w:t xml:space="preserve">ssh </w:t>
       </w:r>
-      <w:hyperlink r:id="rId9" w:history="1">
+      <w:hyperlink r:id="rId10" w:history="1">
         <w:r>
           <w:t>124.16.113.55</w:t>
         </w:r>
@@ -5964,7 +6260,7 @@
     <w:lsdException w:name="Table Web 2" w:semiHidden="1" w:unhideWhenUsed="1"/>
     <w:lsdException w:name="Table Web 3" w:semiHidden="1" w:unhideWhenUsed="1"/>
     <w:lsdException w:name="Balloon Text" w:semiHidden="1" w:unhideWhenUsed="1"/>
-    <w:lsdException w:name="Table Grid" w:uiPriority="39"/>
+    <w:lsdException w:name="Table Grid" w:uiPriority="0" w:qFormat="1"/>
     <w:lsdException w:name="Table Theme" w:semiHidden="1" w:unhideWhenUsed="1"/>
     <w:lsdException w:name="Placeholder Text" w:semiHidden="1"/>
     <w:lsdException w:name="No Spacing" w:uiPriority="1" w:qFormat="1"/>
@@ -6290,7 +6586,6 @@
   <w:style w:type="character" w:default="1" w:styleId="a0">
     <w:name w:val="Default Paragraph Font"/>
     <w:uiPriority w:val="1"/>
-    <w:semiHidden/>
     <w:unhideWhenUsed/>
   </w:style>
   <w:style w:type="table" w:default="1" w:styleId="a1">
@@ -6522,7 +6817,7 @@
   <w:style w:type="table" w:styleId="a7">
     <w:name w:val="Table Grid"/>
     <w:basedOn w:val="a1"/>
-    <w:uiPriority w:val="39"/>
+    <w:qFormat/>
     <w:rsid w:val="00DE72DD"/>
     <w:tblPr>
       <w:tblBorders>
@@ -6560,6 +6855,28 @@
       <w:rFonts w:ascii="宋体" w:eastAsia="宋体" w:hAnsi="微软雅黑"/>
       <w:sz w:val="24"/>
       <w:szCs w:val="24"/>
+    </w:rPr>
+  </w:style>
+  <w:style w:type="character" w:styleId="aa">
+    <w:name w:val="Unresolved Mention"/>
+    <w:basedOn w:val="a0"/>
+    <w:uiPriority w:val="99"/>
+    <w:rsid w:val="009D0462"/>
+    <w:rPr>
+      <w:color w:val="605E5C"/>
+      <w:shd w:val="clear" w:color="auto" w:fill="E1DFDD"/>
+    </w:rPr>
+  </w:style>
+  <w:style w:type="character" w:styleId="ab">
+    <w:name w:val="FollowedHyperlink"/>
+    <w:basedOn w:val="a0"/>
+    <w:uiPriority w:val="99"/>
+    <w:semiHidden/>
+    <w:unhideWhenUsed/>
+    <w:rsid w:val="009D0462"/>
+    <w:rPr>
+      <w:color w:val="954F72" w:themeColor="followedHyperlink"/>
+      <w:u w:val="single"/>
     </w:rPr>
   </w:style>
 </w:styles>
@@ -6865,7 +7182,7 @@
 </file>
 
 <file path=customXml/itemProps1.xml><?xml version="1.0" encoding="utf-8"?>
-<ds:datastoreItem xmlns:ds="http://schemas.openxmlformats.org/officeDocument/2006/customXml" ds:itemID="{A95E6AF8-C176-4F78-A3FB-A807377705DC}">
+<ds:datastoreItem xmlns:ds="http://schemas.openxmlformats.org/officeDocument/2006/customXml" ds:itemID="{9C1FB574-E7C8-4015-AD3F-7DF0D522B8E3}">
   <ds:schemaRefs>
     <ds:schemaRef ds:uri="http://schemas.openxmlformats.org/officeDocument/2006/bibliography"/>
   </ds:schemaRefs>

</xml_diff>